<commit_message>
Added unit 5 live session work
</commit_message>
<xml_diff>
--- a/Unit05/ForLiveSesson05.docx
+++ b/Unit05/ForLiveSesson05.docx
@@ -17,7 +17,25 @@
           <w:rFonts w:ascii="Arial" w:hAnsi="Arial" w:cs="Arial"/>
           <w:color w:val="282828"/>
         </w:rPr>
-        <w:t>In preparation for the next live session, please complete the following. Be sure and submit your work to the "Unit 5: "For Live Session" Assignment" assignment on 2DS:</w:t>
+        <w:t>In preparation for the next live session, please complete the following. Be sure and submit your work to the "</w:t>
+      </w:r>
+      <w:bookmarkStart w:id="0" w:name="_GoBack"/>
+      <w:r>
+        <w:rPr>
+          <w:rStyle w:val="Strong"/>
+          <w:rFonts w:ascii="Arial" w:hAnsi="Arial" w:cs="Arial"/>
+          <w:color w:val="282828"/>
+        </w:rPr>
+        <w:t>Unit 5: "For Live Session" Assignment</w:t>
+      </w:r>
+      <w:bookmarkEnd w:id="0"/>
+      <w:r>
+        <w:rPr>
+          <w:rStyle w:val="Strong"/>
+          <w:rFonts w:ascii="Arial" w:hAnsi="Arial" w:cs="Arial"/>
+          <w:color w:val="282828"/>
+        </w:rPr>
+        <w:t>" assignment on 2DS:</w:t>
       </w:r>
     </w:p>
     <w:p>
@@ -34,7 +52,7 @@
           <w:rFonts w:ascii="Arial" w:hAnsi="Arial" w:cs="Arial"/>
           <w:color w:val="282828"/>
         </w:rPr>
-        <w:t>Use Aic5 to assess the use of ARMA models for your time series.  Add your findings to the Google doc. </w:t>
+        <w:t>Use Aic5 to assess the use of ARMA models for your time series.  Add your findings to the Google doc.</w:t>
       </w:r>
     </w:p>
     <w:p>
@@ -46,14 +64,15 @@
           <w:color w:val="282828"/>
         </w:rPr>
       </w:pPr>
-      <w:r>
-        <w:rPr>
-          <w:rStyle w:val="Strong"/>
-          <w:rFonts w:ascii="Arial" w:hAnsi="Arial" w:cs="Arial"/>
-          <w:color w:val="282828"/>
-        </w:rPr>
-        <w:t>For the breakout PowerPoint slides:</w:t>
-      </w:r>
+      <w:hyperlink r:id="rId4" w:history="1">
+        <w:r>
+          <w:rPr>
+            <w:rStyle w:val="Hyperlink"/>
+            <w:rFonts w:ascii="Arial" w:hAnsi="Arial" w:cs="Arial"/>
+          </w:rPr>
+          <w:t>https://docs.google.com/document/d/1KhKA_sjdFZpSOrISRAVdeoTPkEaxhiiUY-Jfj7dH_ks/edit</w:t>
+        </w:r>
+      </w:hyperlink>
     </w:p>
     <w:p>
       <w:pPr>
@@ -66,10 +85,11 @@
       </w:pPr>
       <w:r>
         <w:rPr>
-          <w:rFonts w:ascii="Arial" w:hAnsi="Arial" w:cs="Arial"/>
-          <w:color w:val="282828"/>
-        </w:rPr>
-        <w:t>Slide 1: Use Aic5 to assess the use of ARMA models in the Walmart data.</w:t>
+          <w:rStyle w:val="Strong"/>
+          <w:rFonts w:ascii="Arial" w:hAnsi="Arial" w:cs="Arial"/>
+          <w:color w:val="282828"/>
+        </w:rPr>
+        <w:t>For the breakout PowerPoint slides:</w:t>
       </w:r>
     </w:p>
     <w:p>
@@ -86,23 +106,7 @@
           <w:rFonts w:ascii="Arial" w:hAnsi="Arial" w:cs="Arial"/>
           <w:color w:val="282828"/>
         </w:rPr>
-        <w:t>Slide 2: Find ρ1 for the following model by hand.  </w:t>
-      </w:r>
-      <w:proofErr w:type="spellStart"/>
-      <w:r>
-        <w:rPr>
-          <w:rFonts w:ascii="Arial" w:hAnsi="Arial" w:cs="Arial"/>
-          <w:color w:val="282828"/>
-        </w:rPr>
-        <w:t>Xt</w:t>
-      </w:r>
-      <w:proofErr w:type="spellEnd"/>
-      <w:r>
-        <w:rPr>
-          <w:rFonts w:ascii="Arial" w:hAnsi="Arial" w:cs="Arial"/>
-          <w:color w:val="282828"/>
-        </w:rPr>
-        <w:t xml:space="preserve"> = at–.8at-1 + .5at–2.</w:t>
+        <w:t>Slide 1: Use Aic5 to assess the use of ARMA models in the Walmart data.</w:t>
       </w:r>
     </w:p>
     <w:p>
@@ -119,7 +123,23 @@
           <w:rFonts w:ascii="Arial" w:hAnsi="Arial" w:cs="Arial"/>
           <w:color w:val="282828"/>
         </w:rPr>
-        <w:t>Slide 3: Represent the model as a GLP.</w:t>
+        <w:t>Slide 2: Find ρ1 for the following model by hand.  </w:t>
+      </w:r>
+      <w:proofErr w:type="spellStart"/>
+      <w:r>
+        <w:rPr>
+          <w:rFonts w:ascii="Arial" w:hAnsi="Arial" w:cs="Arial"/>
+          <w:color w:val="282828"/>
+        </w:rPr>
+        <w:t>Xt</w:t>
+      </w:r>
+      <w:proofErr w:type="spellEnd"/>
+      <w:r>
+        <w:rPr>
+          <w:rFonts w:ascii="Arial" w:hAnsi="Arial" w:cs="Arial"/>
+          <w:color w:val="282828"/>
+        </w:rPr>
+        <w:t xml:space="preserve"> = at–.8at-1 + .5at–2.</w:t>
       </w:r>
     </w:p>
     <w:p>
@@ -136,26 +156,32 @@
           <w:rFonts w:ascii="Arial" w:hAnsi="Arial" w:cs="Arial"/>
           <w:color w:val="282828"/>
         </w:rPr>
+        <w:t>Slide 3: Represent the model as a GLP.</w:t>
+      </w:r>
+    </w:p>
+    <w:p>
+      <w:pPr>
+        <w:pStyle w:val="NormalWeb"/>
+        <w:shd w:val="clear" w:color="auto" w:fill="FFFFFF"/>
+        <w:rPr>
+          <w:rFonts w:ascii="Arial" w:hAnsi="Arial" w:cs="Arial"/>
+          <w:color w:val="282828"/>
+        </w:rPr>
+      </w:pPr>
+      <w:r>
+        <w:rPr>
+          <w:rFonts w:ascii="Arial" w:hAnsi="Arial" w:cs="Arial"/>
+          <w:color w:val="282828"/>
+        </w:rPr>
         <w:t xml:space="preserve">Slide 4: Generate a </w:t>
       </w:r>
-      <w:proofErr w:type="gramStart"/>
-      <w:r>
-        <w:rPr>
-          <w:rFonts w:ascii="Arial" w:hAnsi="Arial" w:cs="Arial"/>
-          <w:color w:val="282828"/>
-        </w:rPr>
-        <w:t>realiz</w:t>
-      </w:r>
-      <w:bookmarkStart w:id="0" w:name="_GoBack"/>
-      <w:bookmarkEnd w:id="0"/>
-      <w:r>
-        <w:rPr>
-          <w:rFonts w:ascii="Arial" w:hAnsi="Arial" w:cs="Arial"/>
-          <w:color w:val="282828"/>
-        </w:rPr>
-        <w:t>ations</w:t>
-      </w:r>
-      <w:proofErr w:type="gramEnd"/>
+      <w:r>
+        <w:rPr>
+          <w:rFonts w:ascii="Arial" w:hAnsi="Arial" w:cs="Arial"/>
+          <w:color w:val="282828"/>
+        </w:rPr>
+        <w:t>realization</w:t>
+      </w:r>
       <w:r>
         <w:rPr>
           <w:rFonts w:ascii="Arial" w:hAnsi="Arial" w:cs="Arial"/>
@@ -677,6 +703,29 @@
       <w:bCs/>
     </w:rPr>
   </w:style>
+  <w:style w:type="character" w:styleId="Hyperlink">
+    <w:name w:val="Hyperlink"/>
+    <w:basedOn w:val="DefaultParagraphFont"/>
+    <w:uiPriority w:val="99"/>
+    <w:unhideWhenUsed/>
+    <w:rsid w:val="00DD30C8"/>
+    <w:rPr>
+      <w:color w:val="0563C1" w:themeColor="hyperlink"/>
+      <w:u w:val="single"/>
+    </w:rPr>
+  </w:style>
+  <w:style w:type="character" w:styleId="UnresolvedMention">
+    <w:name w:val="Unresolved Mention"/>
+    <w:basedOn w:val="DefaultParagraphFont"/>
+    <w:uiPriority w:val="99"/>
+    <w:semiHidden/>
+    <w:unhideWhenUsed/>
+    <w:rsid w:val="00DD30C8"/>
+    <w:rPr>
+      <w:color w:val="605E5C"/>
+      <w:shd w:val="clear" w:color="auto" w:fill="E1DFDD"/>
+    </w:rPr>
+  </w:style>
 </w:styles>
 </file>
 

</xml_diff>